<commit_message>
student guider chatbot is ready
</commit_message>
<xml_diff>
--- a/Student_Guider_Chatbot_Documentation_with_Diagrams.docx
+++ b/Student_Guider_Chatbot_Documentation_with_Diagrams.docx
@@ -597,19 +597,6 @@
       </w:r>
       <w:r>
         <w:br/>
-        <w:t>Project Metadata:</w:t>
-      </w:r>
-      <w:r>
-        <w:br/>
-        <w:t>- Author: MuhammadAbdullah95 (ma2404374@gmail.com)</w:t>
-      </w:r>
-      <w:r>
-        <w:br/>
-        <w:t>- Python &gt;= 3.11</w:t>
-      </w:r>
-      <w:r>
-        <w:br/>
-        <w:t>- Version: 0.1.0</w:t>
       </w:r>
       <w:r>
         <w:br/>

</xml_diff>